<commit_message>
øh? håber ikke jeg fucker noget
</commit_message>
<xml_diff>
--- a/I4DAB Handin 2.docx
+++ b/I4DAB Handin 2.docx
@@ -7,8 +7,6 @@
         <w:pStyle w:val="Overskrift1"/>
         <w:jc w:val="center"/>
       </w:pPr>
-      <w:bookmarkStart w:id="0" w:name="_GoBack"/>
-      <w:bookmarkEnd w:id="0"/>
       <w:r>
         <w:t xml:space="preserve">I4DAB </w:t>
       </w:r>
@@ -80,13 +78,8 @@
           </w:tcPr>
           <w:p>
             <w:r>
-              <w:t xml:space="preserve">Fatima </w:t>
+              <w:t>Fatima Kodro</w:t>
             </w:r>
-            <w:proofErr w:type="spellStart"/>
-            <w:r>
-              <w:t>Kodro</w:t>
-            </w:r>
-            <w:proofErr w:type="spellEnd"/>
           </w:p>
         </w:tc>
         <w:tc>
@@ -247,14 +240,27 @@
       <w:r>
         <w:t xml:space="preserve">Figur </w:t>
       </w:r>
-      <w:fldSimple w:instr=" SEQ Figur \* ARABIC ">
-        <w:r>
-          <w:rPr>
-            <w:noProof/>
-          </w:rPr>
-          <w:t>1</w:t>
-        </w:r>
-      </w:fldSimple>
+      <w:r>
+        <w:fldChar w:fldCharType="begin"/>
+      </w:r>
+      <w:r>
+        <w:instrText xml:space="preserve"> SEQ Figur \* ARABIC </w:instrText>
+      </w:r>
+      <w:r>
+        <w:fldChar w:fldCharType="separate"/>
+      </w:r>
+      <w:r>
+        <w:rPr>
+          <w:noProof/>
+        </w:rPr>
+        <w:t>1</w:t>
+      </w:r>
+      <w:r>
+        <w:rPr>
+          <w:noProof/>
+        </w:rPr>
+        <w:fldChar w:fldCharType="end"/>
+      </w:r>
       <w:r>
         <w:t>: Klassediagram over Kartotek</w:t>
       </w:r>
@@ -332,14 +338,27 @@
       <w:r>
         <w:t xml:space="preserve">Figur </w:t>
       </w:r>
-      <w:fldSimple w:instr=" SEQ Figur \* ARABIC ">
-        <w:r>
-          <w:rPr>
-            <w:noProof/>
-          </w:rPr>
-          <w:t>2</w:t>
-        </w:r>
-      </w:fldSimple>
+      <w:r>
+        <w:fldChar w:fldCharType="begin"/>
+      </w:r>
+      <w:r>
+        <w:instrText xml:space="preserve"> SEQ Figur \* ARABIC </w:instrText>
+      </w:r>
+      <w:r>
+        <w:fldChar w:fldCharType="separate"/>
+      </w:r>
+      <w:r>
+        <w:rPr>
+          <w:noProof/>
+        </w:rPr>
+        <w:t>2</w:t>
+      </w:r>
+      <w:r>
+        <w:rPr>
+          <w:noProof/>
+        </w:rPr>
+        <w:fldChar w:fldCharType="end"/>
+      </w:r>
       <w:r>
         <w:t xml:space="preserve">: </w:t>
       </w:r>
@@ -437,16 +456,122 @@
       <w:r>
         <w:t xml:space="preserve">Figur </w:t>
       </w:r>
+      <w:r>
+        <w:fldChar w:fldCharType="begin"/>
+      </w:r>
+      <w:r>
+        <w:instrText xml:space="preserve"> SEQ Figur \* ARABIC </w:instrText>
+      </w:r>
+      <w:r>
+        <w:fldChar w:fldCharType="separate"/>
+      </w:r>
+      <w:r>
+        <w:rPr>
+          <w:noProof/>
+        </w:rPr>
+        <w:t>3</w:t>
+      </w:r>
+      <w:r>
+        <w:rPr>
+          <w:noProof/>
+        </w:rPr>
+        <w:fldChar w:fldCharType="end"/>
+      </w:r>
+      <w:r>
+        <w:t>: ERD for Kartotek</w:t>
+      </w:r>
+    </w:p>
+    <w:p>
+      <w:r>
+        <w:br w:type="page"/>
+      </w:r>
+    </w:p>
+    <w:p>
+      <w:r>
+        <w:lastRenderedPageBreak/>
+        <w:t xml:space="preserve">På figur 4 ses et DDD af Kartotek. De to </w:t>
+      </w:r>
+      <w:proofErr w:type="spellStart"/>
+      <w:r>
+        <w:t>root</w:t>
+      </w:r>
+      <w:proofErr w:type="spellEnd"/>
+      <w:r>
+        <w:t xml:space="preserve"> aggregater er Address og Person. Address har en reference til Contact og City (som er i samme aggregat). Person indeholder en Contact hvori der i Contact befinder sig en </w:t>
+      </w:r>
+      <w:proofErr w:type="spellStart"/>
+      <w:r>
+        <w:t>Email</w:t>
+      </w:r>
+      <w:proofErr w:type="spellEnd"/>
+      <w:r>
+        <w:t xml:space="preserve"> og Telephone.</w:t>
+      </w:r>
+      <w:bookmarkStart w:id="0" w:name="_GoBack"/>
+      <w:bookmarkEnd w:id="0"/>
+    </w:p>
+    <w:p>
+      <w:pPr>
+        <w:keepNext/>
+      </w:pPr>
+      <w:r>
+        <w:rPr>
+          <w:noProof/>
+        </w:rPr>
+        <w:drawing>
+          <wp:inline distT="0" distB="0" distL="0" distR="0" wp14:anchorId="1E06A528" wp14:editId="21A359CB">
+            <wp:extent cx="6120130" cy="3686175"/>
+            <wp:effectExtent l="0" t="0" r="0" b="9525"/>
+            <wp:docPr id="4" name="Billede 4"/>
+            <wp:cNvGraphicFramePr>
+              <a:graphicFrameLocks xmlns:a="http://schemas.openxmlformats.org/drawingml/2006/main" noChangeAspect="1"/>
+            </wp:cNvGraphicFramePr>
+            <a:graphic xmlns:a="http://schemas.openxmlformats.org/drawingml/2006/main">
+              <a:graphicData uri="http://schemas.openxmlformats.org/drawingml/2006/picture">
+                <pic:pic xmlns:pic="http://schemas.openxmlformats.org/drawingml/2006/picture">
+                  <pic:nvPicPr>
+                    <pic:cNvPr id="1" name=""/>
+                    <pic:cNvPicPr/>
+                  </pic:nvPicPr>
+                  <pic:blipFill>
+                    <a:blip r:embed="rId7"/>
+                    <a:stretch>
+                      <a:fillRect/>
+                    </a:stretch>
+                  </pic:blipFill>
+                  <pic:spPr>
+                    <a:xfrm>
+                      <a:off x="0" y="0"/>
+                      <a:ext cx="6120130" cy="3686175"/>
+                    </a:xfrm>
+                    <a:prstGeom prst="rect">
+                      <a:avLst/>
+                    </a:prstGeom>
+                  </pic:spPr>
+                </pic:pic>
+              </a:graphicData>
+            </a:graphic>
+          </wp:inline>
+        </w:drawing>
+      </w:r>
+    </w:p>
+    <w:p>
+      <w:pPr>
+        <w:pStyle w:val="Billedtekst"/>
+      </w:pPr>
+      <w:r>
+        <w:t xml:space="preserve">Figur </w:t>
+      </w:r>
       <w:fldSimple w:instr=" SEQ Figur \* ARABIC ">
         <w:r>
           <w:rPr>
             <w:noProof/>
           </w:rPr>
-          <w:t>3</w:t>
+          <w:t>4</w:t>
         </w:r>
       </w:fldSimple>
       <w:r>
-        <w:t>: ERD for Kartotek</w:t>
+        <w:t xml:space="preserve"> Domain Driven Design model</w:t>
       </w:r>
     </w:p>
     <w:sectPr>

</xml_diff>